<commit_message>
New words for pre
</commit_message>
<xml_diff>
--- a/presentation/Words for Presentation Yao TONG.docx
+++ b/presentation/Words for Presentation Yao TONG.docx
@@ -8,24 +8,43 @@
           <w:lang w:val="en-GB"/>
         </w:rPr>
       </w:pPr>
-      <w:r>
-        <w:rPr>
-          <w:lang w:val="en-GB"/>
-        </w:rPr>
-        <w:t>Words for Presentation Yao TONG</w:t>
-      </w:r>
-    </w:p>
-    <w:p>
-      <w:pPr>
-        <w:rPr>
-          <w:lang w:val="en-GB"/>
-        </w:rPr>
-      </w:pPr>
-      <w:r>
-        <w:rPr>
-          <w:lang w:val="en-GB"/>
-        </w:rPr>
-        <w:t>The City of Edinburgh Council (CEC) has brought value to improve public transportation in order to achieve a cycling and walking-friendly city, and more importantly, to enhance live quality. To approach people’s cycling behaviour, path usage and traffic density, the data Bike counters were installed to record bike counts on an hourly-basis.</w:t>
+    </w:p>
+    <w:p>
+      <w:pPr>
+        <w:rPr>
+          <w:lang w:val="en-GB"/>
+        </w:rPr>
+      </w:pPr>
+      <w:r>
+        <w:rPr>
+          <w:lang w:val="en-GB"/>
+        </w:rPr>
+        <w:t>We’re very glad to be here to introduce on project bike life in Edinburgh. First I’ll introduce to context.</w:t>
+      </w:r>
+    </w:p>
+    <w:p>
+      <w:pPr>
+        <w:rPr>
+          <w:lang w:val="en-GB"/>
+        </w:rPr>
+      </w:pPr>
+      <w:r>
+        <w:rPr>
+          <w:lang w:val="en-GB"/>
+        </w:rPr>
+        <w:t>The City of Edinburgh Council (CEC) has brought value t</w:t>
+      </w:r>
+      <w:r>
+        <w:rPr>
+          <w:lang w:val="en-GB"/>
+        </w:rPr>
+        <w:t xml:space="preserve">o improve public transportation. </w:t>
+      </w:r>
+      <w:r>
+        <w:rPr>
+          <w:lang w:val="en-GB"/>
+        </w:rPr>
+        <w:t>To approach people’s cycling behaviour, path usage and traffic density, the data Bike counters were installed to record bike counts on an hourly-basis.</w:t>
       </w:r>
     </w:p>
     <w:p>
@@ -50,102 +69,160 @@
         <w:rPr>
           <w:lang w:val="en-GB"/>
         </w:rPr>
-        <w:t xml:space="preserve"> (less missing data; recent year)</w:t>
+        <w:t xml:space="preserve"> (</w:t>
+      </w:r>
+      <w:r>
+        <w:rPr>
+          <w:lang w:val="en-GB"/>
+        </w:rPr>
+        <w:t xml:space="preserve">reason: </w:t>
+      </w:r>
+      <w:r>
+        <w:rPr>
+          <w:lang w:val="en-GB"/>
+        </w:rPr>
+        <w:t>less missing data; recent year)</w:t>
+      </w:r>
+    </w:p>
+    <w:p>
+      <w:pPr>
+        <w:rPr>
+          <w:lang w:val="en-GB"/>
+        </w:rPr>
+      </w:pPr>
+      <w:r>
+        <w:rPr>
+          <w:lang w:val="en-GB"/>
+        </w:rPr>
+        <w:t>There are total 5 columns, repr</w:t>
+      </w:r>
+      <w:r>
+        <w:rPr>
+          <w:lang w:val="en-GB"/>
+        </w:rPr>
+        <w:t xml:space="preserve">esenting </w:t>
+      </w:r>
+    </w:p>
+    <w:p>
+      <w:pPr>
+        <w:rPr>
+          <w:lang w:val="en-GB"/>
+        </w:rPr>
+      </w:pPr>
+      <w:proofErr w:type="spellStart"/>
+      <w:r>
+        <w:rPr>
+          <w:lang w:val="en-GB"/>
+        </w:rPr>
+        <w:t>counter_id</w:t>
+      </w:r>
+      <w:proofErr w:type="spellEnd"/>
+      <w:r>
+        <w:rPr>
+          <w:lang w:val="en-GB"/>
+        </w:rPr>
+        <w:t>: the data is collected via labelled automatic counter (1-48);</w:t>
+      </w:r>
+    </w:p>
+    <w:p>
+      <w:pPr>
+        <w:rPr>
+          <w:lang w:val="en-GB"/>
+        </w:rPr>
+      </w:pPr>
+      <w:r>
+        <w:rPr>
+          <w:lang w:val="en-GB"/>
+        </w:rPr>
+        <w:t>date: the day on which the data was collected (18/03/2010);</w:t>
+      </w:r>
+    </w:p>
+    <w:p>
+      <w:pPr>
+        <w:rPr>
+          <w:lang w:val="en-GB"/>
+        </w:rPr>
+      </w:pPr>
+      <w:r>
+        <w:rPr>
+          <w:lang w:val="en-GB"/>
+        </w:rPr>
+        <w:t>time: the data is collected on an hourly-basis (0~23);</w:t>
+      </w:r>
+    </w:p>
+    <w:p>
+      <w:pPr>
+        <w:rPr>
+          <w:lang w:val="en-GB"/>
+        </w:rPr>
+      </w:pPr>
+      <w:r>
+        <w:rPr>
+          <w:lang w:val="en-GB"/>
+        </w:rPr>
+        <w:t>channel_1: the direction of travel (north-bound);</w:t>
+      </w:r>
+    </w:p>
+    <w:p>
+      <w:pPr>
+        <w:rPr>
+          <w:rFonts w:hint="eastAsia"/>
+          <w:lang w:val="en-GB"/>
+        </w:rPr>
+      </w:pPr>
+      <w:r>
+        <w:rPr>
+          <w:lang w:val="en-GB"/>
+        </w:rPr>
+        <w:t>channel_2: the direction of travel (south-bound)</w:t>
+      </w:r>
+    </w:p>
+    <w:p>
+      <w:pPr>
+        <w:rPr>
+          <w:lang w:val="en-GB"/>
+        </w:rPr>
+      </w:pPr>
+      <w:proofErr w:type="spellStart"/>
+      <w:r>
+        <w:rPr>
+          <w:rFonts w:hint="eastAsia"/>
+          <w:lang w:val="en-GB"/>
+        </w:rPr>
+        <w:t>i</w:t>
+      </w:r>
+      <w:proofErr w:type="spellEnd"/>
+      <w:r>
+        <w:rPr>
+          <w:rFonts w:hint="eastAsia"/>
+          <w:lang w:val="en-GB"/>
+        </w:rPr>
+        <w:t>‘</w:t>
+      </w:r>
+      <w:proofErr w:type="spellStart"/>
+      <w:r>
+        <w:rPr>
+          <w:lang w:val="en-GB"/>
+        </w:rPr>
+        <w:t>ll</w:t>
+      </w:r>
+      <w:proofErr w:type="spellEnd"/>
+      <w:r>
+        <w:rPr>
+          <w:lang w:val="en-GB"/>
+        </w:rPr>
+        <w:t xml:space="preserve"> hand over to </w:t>
+      </w:r>
+      <w:proofErr w:type="spellStart"/>
+      <w:r>
+        <w:rPr>
+          <w:lang w:val="en-GB"/>
+        </w:rPr>
+        <w:t>xuanchen</w:t>
       </w:r>
       <w:bookmarkStart w:id="0" w:name="_GoBack"/>
       <w:bookmarkEnd w:id="0"/>
-    </w:p>
-    <w:p>
-      <w:pPr>
-        <w:rPr>
-          <w:lang w:val="en-GB"/>
-        </w:rPr>
-      </w:pPr>
-      <w:r>
-        <w:rPr>
-          <w:lang w:val="en-GB"/>
-        </w:rPr>
-        <w:t>There are total 5 columns, repr</w:t>
-      </w:r>
-      <w:r>
-        <w:rPr>
-          <w:lang w:val="en-GB"/>
-        </w:rPr>
-        <w:t xml:space="preserve">esenting </w:t>
-      </w:r>
-    </w:p>
-    <w:p>
-      <w:pPr>
-        <w:rPr>
-          <w:lang w:val="en-GB"/>
-        </w:rPr>
-      </w:pPr>
-      <w:proofErr w:type="spellStart"/>
-      <w:r>
-        <w:rPr>
-          <w:lang w:val="en-GB"/>
-        </w:rPr>
-        <w:t>counter_id</w:t>
-      </w:r>
       <w:proofErr w:type="spellEnd"/>
-      <w:r>
-        <w:rPr>
-          <w:lang w:val="en-GB"/>
-        </w:rPr>
-        <w:t>: the data is collected via labelled automatic counter (1-48);</w:t>
-      </w:r>
-    </w:p>
-    <w:p>
-      <w:pPr>
-        <w:rPr>
-          <w:lang w:val="en-GB"/>
-        </w:rPr>
-      </w:pPr>
-      <w:r>
-        <w:rPr>
-          <w:lang w:val="en-GB"/>
-        </w:rPr>
-        <w:t>date: the day on which the data was collected (18/03/2010);</w:t>
-      </w:r>
-    </w:p>
-    <w:p>
-      <w:pPr>
-        <w:rPr>
-          <w:lang w:val="en-GB"/>
-        </w:rPr>
-      </w:pPr>
-      <w:r>
-        <w:rPr>
-          <w:lang w:val="en-GB"/>
-        </w:rPr>
-        <w:t>time: the data is collected on an hourly-basis (0~23);</w:t>
-      </w:r>
-    </w:p>
-    <w:p>
-      <w:pPr>
-        <w:rPr>
-          <w:lang w:val="en-GB"/>
-        </w:rPr>
-      </w:pPr>
-      <w:r>
-        <w:rPr>
-          <w:lang w:val="en-GB"/>
-        </w:rPr>
-        <w:t>channel_1: the direction of travel (north-bound);</w:t>
-      </w:r>
-    </w:p>
-    <w:p>
-      <w:pPr>
-        <w:rPr>
-          <w:lang w:val="en-GB"/>
-        </w:rPr>
-      </w:pPr>
-      <w:r>
-        <w:rPr>
-          <w:lang w:val="en-GB"/>
-        </w:rPr>
-        <w:t>channel_2: the direction of travel (south-bound)</w:t>
-      </w:r>
     </w:p>
     <w:p>
       <w:pPr>

</xml_diff>